<commit_message>
Add second stage compilation.
</commit_message>
<xml_diff>
--- a/latex-template/cover_spine.docx
+++ b/latex-template/cover_spine.docx
@@ -91,7 +91,7 @@
                                 <w:sz w:val="20"/>
                                 <w:szCs w:val="20"/>
                               </w:rPr>
-                              <w:t>中原大學電機工程學系</w:t>
+                              <w:t>中原大學</w:t>
                             </w:r>
                             <w:r>
                               <w:rPr>
@@ -99,6 +99,22 @@
                                 <w:sz w:val="20"/>
                                 <w:szCs w:val="20"/>
                               </w:rPr>
+                              <w:t>OOOO</w:t>
+                            </w:r>
+                            <w:r>
+                              <w:rPr>
+                                <w:rFonts w:ascii="標楷體" w:eastAsia="標楷體" w:hAnsi="標楷體" w:hint="eastAsia"/>
+                                <w:sz w:val="20"/>
+                                <w:szCs w:val="20"/>
+                              </w:rPr>
+                              <w:t>學系</w:t>
+                            </w:r>
+                            <w:r>
+                              <w:rPr>
+                                <w:rFonts w:ascii="標楷體" w:eastAsia="標楷體" w:hAnsi="標楷體"/>
+                                <w:sz w:val="20"/>
+                                <w:szCs w:val="20"/>
+                              </w:rPr>
                               <w:t xml:space="preserve"> </w:t>
                             </w:r>
                             <w:r>
@@ -127,11 +143,27 @@
                             </w:r>
                             <w:r>
                               <w:rPr>
-                                <w:rFonts w:ascii="標楷體" w:eastAsia="標楷體" w:hAnsi="標楷體" w:hint="eastAsia"/>
-                                <w:sz w:val="20"/>
-                                <w:szCs w:val="20"/>
-                              </w:rPr>
-                              <w:t xml:space="preserve">碩士學位論文 </w:t>
+                                <w:rFonts w:ascii="標楷體" w:eastAsia="標楷體" w:hAnsi="標楷體"/>
+                                <w:sz w:val="20"/>
+                                <w:szCs w:val="20"/>
+                              </w:rPr>
+                              <w:t>O</w:t>
+                            </w:r>
+                            <w:r>
+                              <w:rPr>
+                                <w:rFonts w:ascii="標楷體" w:eastAsia="標楷體" w:hAnsi="標楷體" w:hint="eastAsia"/>
+                                <w:sz w:val="20"/>
+                                <w:szCs w:val="20"/>
+                              </w:rPr>
+                              <w:t>士</w:t>
+                            </w:r>
+                            <w:r>
+                              <w:rPr>
+                                <w:rFonts w:ascii="標楷體" w:eastAsia="標楷體" w:hAnsi="標楷體"/>
+                                <w:sz w:val="20"/>
+                                <w:szCs w:val="20"/>
+                              </w:rPr>
+                              <w:t>OOOO</w:t>
                             </w:r>
                             <w:r>
                               <w:rPr>
@@ -147,6 +179,14 @@
                                 <w:sz w:val="20"/>
                                 <w:szCs w:val="20"/>
                               </w:rPr>
+                              <w:t xml:space="preserve"> </w:t>
+                            </w:r>
+                            <w:r>
+                              <w:rPr>
+                                <w:rFonts w:ascii="標楷體" w:eastAsia="標楷體" w:hAnsi="標楷體" w:hint="eastAsia"/>
+                                <w:sz w:val="20"/>
+                                <w:szCs w:val="20"/>
+                              </w:rPr>
                               <w:t xml:space="preserve">   </w:t>
                             </w:r>
                             <w:r>
@@ -155,7 +195,31 @@
                                 <w:sz w:val="20"/>
                                 <w:szCs w:val="20"/>
                               </w:rPr>
-                              <w:t>應用在嵌入式系統之軟體信賴平台模組(SWTPM)資源共享方案</w:t>
+                              <w:t>範例標題</w:t>
+                            </w:r>
+                            <w:r>
+                              <w:rPr>
+                                <w:rFonts w:ascii="標楷體" w:eastAsia="標楷體" w:hAnsi="標楷體" w:hint="eastAsia"/>
+                                <w:sz w:val="20"/>
+                                <w:szCs w:val="20"/>
+                              </w:rPr>
+                              <w:t>(</w:t>
+                            </w:r>
+                            <w:r>
+                              <w:rPr>
+                                <w:rFonts w:ascii="標楷體" w:eastAsia="標楷體" w:hAnsi="標楷體" w:hint="eastAsia"/>
+                                <w:sz w:val="20"/>
+                                <w:szCs w:val="20"/>
+                              </w:rPr>
+                              <w:t>TITLE</w:t>
+                            </w:r>
+                            <w:r>
+                              <w:rPr>
+                                <w:rFonts w:ascii="標楷體" w:eastAsia="標楷體" w:hAnsi="標楷體" w:hint="eastAsia"/>
+                                <w:sz w:val="20"/>
+                                <w:szCs w:val="20"/>
+                              </w:rPr>
+                              <w:t>)</w:t>
                             </w:r>
                             <w:r>
                               <w:rPr>
@@ -195,7 +259,7 @@
                                 <w:sz w:val="20"/>
                                 <w:szCs w:val="20"/>
                               </w:rPr>
-                              <w:t>陳大荃</w:t>
+                              <w:t>OOO</w:t>
                             </w:r>
                             <w:r>
                               <w:rPr>
@@ -251,9 +315,9 @@
                                 <w:w w:val="89"/>
                                 <w:sz w:val="20"/>
                                 <w:szCs w:val="20"/>
-                                <w:eastAsianLayout w:id="-931977472" w:vert="1" w:vertCompress="1"/>
-                              </w:rPr>
-                              <w:t>113</w:t>
+                                <w:eastAsianLayout w:id="-921377536" w:vert="1" w:vertCompress="1"/>
+                              </w:rPr>
+                              <w:t>OOO</w:t>
                             </w:r>
                             <w:r>
                               <w:rPr>
@@ -268,9 +332,9 @@
                                 <w:rFonts w:ascii="標楷體" w:eastAsia="標楷體" w:hAnsi="標楷體" w:hint="eastAsia"/>
                                 <w:sz w:val="20"/>
                                 <w:szCs w:val="20"/>
-                                <w:eastAsianLayout w:id="-931977471" w:vert="1" w:vertCompress="1"/>
-                              </w:rPr>
-                              <w:t>7</w:t>
+                                <w:eastAsianLayout w:id="-921377535" w:vert="1" w:vertCompress="1"/>
+                              </w:rPr>
+                              <w:t>O</w:t>
                             </w:r>
                             <w:r>
                               <w:rPr>
@@ -325,7 +389,7 @@
                           <w:sz w:val="20"/>
                           <w:szCs w:val="20"/>
                         </w:rPr>
-                        <w:t>中原大學電機工程學系</w:t>
+                        <w:t>中原大學</w:t>
                       </w:r>
                       <w:r>
                         <w:rPr>
@@ -333,6 +397,22 @@
                           <w:sz w:val="20"/>
                           <w:szCs w:val="20"/>
                         </w:rPr>
+                        <w:t>OOOO</w:t>
+                      </w:r>
+                      <w:r>
+                        <w:rPr>
+                          <w:rFonts w:ascii="標楷體" w:eastAsia="標楷體" w:hAnsi="標楷體" w:hint="eastAsia"/>
+                          <w:sz w:val="20"/>
+                          <w:szCs w:val="20"/>
+                        </w:rPr>
+                        <w:t>學系</w:t>
+                      </w:r>
+                      <w:r>
+                        <w:rPr>
+                          <w:rFonts w:ascii="標楷體" w:eastAsia="標楷體" w:hAnsi="標楷體"/>
+                          <w:sz w:val="20"/>
+                          <w:szCs w:val="20"/>
+                        </w:rPr>
                         <w:t xml:space="preserve"> </w:t>
                       </w:r>
                       <w:r>
@@ -361,11 +441,27 @@
                       </w:r>
                       <w:r>
                         <w:rPr>
-                          <w:rFonts w:ascii="標楷體" w:eastAsia="標楷體" w:hAnsi="標楷體" w:hint="eastAsia"/>
-                          <w:sz w:val="20"/>
-                          <w:szCs w:val="20"/>
-                        </w:rPr>
-                        <w:t xml:space="preserve">碩士學位論文 </w:t>
+                          <w:rFonts w:ascii="標楷體" w:eastAsia="標楷體" w:hAnsi="標楷體"/>
+                          <w:sz w:val="20"/>
+                          <w:szCs w:val="20"/>
+                        </w:rPr>
+                        <w:t>O</w:t>
+                      </w:r>
+                      <w:r>
+                        <w:rPr>
+                          <w:rFonts w:ascii="標楷體" w:eastAsia="標楷體" w:hAnsi="標楷體" w:hint="eastAsia"/>
+                          <w:sz w:val="20"/>
+                          <w:szCs w:val="20"/>
+                        </w:rPr>
+                        <w:t>士</w:t>
+                      </w:r>
+                      <w:r>
+                        <w:rPr>
+                          <w:rFonts w:ascii="標楷體" w:eastAsia="標楷體" w:hAnsi="標楷體"/>
+                          <w:sz w:val="20"/>
+                          <w:szCs w:val="20"/>
+                        </w:rPr>
+                        <w:t>OOOO</w:t>
                       </w:r>
                       <w:r>
                         <w:rPr>
@@ -381,6 +477,14 @@
                           <w:sz w:val="20"/>
                           <w:szCs w:val="20"/>
                         </w:rPr>
+                        <w:t xml:space="preserve"> </w:t>
+                      </w:r>
+                      <w:r>
+                        <w:rPr>
+                          <w:rFonts w:ascii="標楷體" w:eastAsia="標楷體" w:hAnsi="標楷體" w:hint="eastAsia"/>
+                          <w:sz w:val="20"/>
+                          <w:szCs w:val="20"/>
+                        </w:rPr>
                         <w:t xml:space="preserve">   </w:t>
                       </w:r>
                       <w:r>
@@ -389,7 +493,31 @@
                           <w:sz w:val="20"/>
                           <w:szCs w:val="20"/>
                         </w:rPr>
-                        <w:t>應用在嵌入式系統之軟體信賴平台模組(SWTPM)資源共享方案</w:t>
+                        <w:t>範例標題</w:t>
+                      </w:r>
+                      <w:r>
+                        <w:rPr>
+                          <w:rFonts w:ascii="標楷體" w:eastAsia="標楷體" w:hAnsi="標楷體" w:hint="eastAsia"/>
+                          <w:sz w:val="20"/>
+                          <w:szCs w:val="20"/>
+                        </w:rPr>
+                        <w:t>(</w:t>
+                      </w:r>
+                      <w:r>
+                        <w:rPr>
+                          <w:rFonts w:ascii="標楷體" w:eastAsia="標楷體" w:hAnsi="標楷體" w:hint="eastAsia"/>
+                          <w:sz w:val="20"/>
+                          <w:szCs w:val="20"/>
+                        </w:rPr>
+                        <w:t>TITLE</w:t>
+                      </w:r>
+                      <w:r>
+                        <w:rPr>
+                          <w:rFonts w:ascii="標楷體" w:eastAsia="標楷體" w:hAnsi="標楷體" w:hint="eastAsia"/>
+                          <w:sz w:val="20"/>
+                          <w:szCs w:val="20"/>
+                        </w:rPr>
+                        <w:t>)</w:t>
                       </w:r>
                       <w:r>
                         <w:rPr>
@@ -429,7 +557,7 @@
                           <w:sz w:val="20"/>
                           <w:szCs w:val="20"/>
                         </w:rPr>
-                        <w:t>陳大荃</w:t>
+                        <w:t>OOO</w:t>
                       </w:r>
                       <w:r>
                         <w:rPr>
@@ -485,9 +613,9 @@
                           <w:w w:val="89"/>
                           <w:sz w:val="20"/>
                           <w:szCs w:val="20"/>
-                          <w:eastAsianLayout w:id="-931977472" w:vert="1" w:vertCompress="1"/>
-                        </w:rPr>
-                        <w:t>113</w:t>
+                          <w:eastAsianLayout w:id="-921377536" w:vert="1" w:vertCompress="1"/>
+                        </w:rPr>
+                        <w:t>OOO</w:t>
                       </w:r>
                       <w:r>
                         <w:rPr>
@@ -502,9 +630,9 @@
                           <w:rFonts w:ascii="標楷體" w:eastAsia="標楷體" w:hAnsi="標楷體" w:hint="eastAsia"/>
                           <w:sz w:val="20"/>
                           <w:szCs w:val="20"/>
-                          <w:eastAsianLayout w:id="-931977471" w:vert="1" w:vertCompress="1"/>
-                        </w:rPr>
-                        <w:t>7</w:t>
+                          <w:eastAsianLayout w:id="-921377535" w:vert="1" w:vertCompress="1"/>
+                        </w:rPr>
+                        <w:t>O</w:t>
                       </w:r>
                       <w:r>
                         <w:rPr>
@@ -595,7 +723,7 @@
           <w:sz w:val="48"/>
           <w:szCs w:val="48"/>
         </w:rPr>
-        <w:t>電</w:t>
+        <w:t>O</w:t>
       </w:r>
       <w:r>
         <w:rPr>
@@ -611,7 +739,7 @@
           <w:sz w:val="48"/>
           <w:szCs w:val="48"/>
         </w:rPr>
-        <w:t>機</w:t>
+        <w:t>O</w:t>
       </w:r>
       <w:r>
         <w:rPr>
@@ -627,7 +755,7 @@
           <w:sz w:val="48"/>
           <w:szCs w:val="48"/>
         </w:rPr>
-        <w:t>工</w:t>
+        <w:t>O</w:t>
       </w:r>
       <w:r>
         <w:rPr>
@@ -643,7 +771,7 @@
           <w:sz w:val="48"/>
           <w:szCs w:val="48"/>
         </w:rPr>
-        <w:t>程</w:t>
+        <w:t>O</w:t>
       </w:r>
       <w:r>
         <w:rPr>
@@ -689,11 +817,19 @@
       </w:pPr>
       <w:r>
         <w:rPr>
+          <w:rFonts w:ascii="Times New Roman" w:eastAsia="標楷體-繁" w:hAnsi="Times New Roman" w:cs="Times New Roman"/>
+          <w:sz w:val="48"/>
+          <w:szCs w:val="48"/>
+        </w:rPr>
+        <w:t>O</w:t>
+      </w:r>
+      <w:r>
+        <w:rPr>
           <w:rFonts w:ascii="Times New Roman" w:eastAsia="標楷體-繁" w:hAnsi="Times New Roman" w:cs="Times New Roman" w:hint="eastAsia"/>
           <w:sz w:val="48"/>
           <w:szCs w:val="48"/>
         </w:rPr>
-        <w:t>碩</w:t>
+        <w:t xml:space="preserve"> </w:t>
       </w:r>
       <w:r>
         <w:rPr>
@@ -701,15 +837,39 @@
           <w:sz w:val="48"/>
           <w:szCs w:val="48"/>
         </w:rPr>
+        <w:t>士</w:t>
+      </w:r>
+      <w:r>
+        <w:rPr>
+          <w:rFonts w:ascii="Times New Roman" w:eastAsia="標楷體-繁" w:hAnsi="Times New Roman" w:cs="Times New Roman" w:hint="eastAsia"/>
+          <w:sz w:val="48"/>
+          <w:szCs w:val="48"/>
+        </w:rPr>
         <w:t xml:space="preserve"> </w:t>
       </w:r>
       <w:r>
         <w:rPr>
+          <w:rFonts w:ascii="Times New Roman" w:eastAsia="標楷體-繁" w:hAnsi="Times New Roman" w:cs="Times New Roman"/>
+          <w:sz w:val="48"/>
+          <w:szCs w:val="48"/>
+        </w:rPr>
+        <w:t>O</w:t>
+      </w:r>
+      <w:r>
+        <w:rPr>
           <w:rFonts w:ascii="Times New Roman" w:eastAsia="標楷體-繁" w:hAnsi="Times New Roman" w:cs="Times New Roman" w:hint="eastAsia"/>
           <w:sz w:val="48"/>
           <w:szCs w:val="48"/>
         </w:rPr>
-        <w:t>士</w:t>
+        <w:t xml:space="preserve"> </w:t>
+      </w:r>
+      <w:r>
+        <w:rPr>
+          <w:rFonts w:ascii="Times New Roman" w:eastAsia="標楷體-繁" w:hAnsi="Times New Roman" w:cs="Times New Roman"/>
+          <w:sz w:val="48"/>
+          <w:szCs w:val="48"/>
+        </w:rPr>
+        <w:t>O</w:t>
       </w:r>
       <w:r>
         <w:rPr>
@@ -721,59 +881,27 @@
       </w:r>
       <w:r>
         <w:rPr>
+          <w:rFonts w:ascii="Times New Roman" w:eastAsia="標楷體-繁" w:hAnsi="Times New Roman" w:cs="Times New Roman"/>
+          <w:sz w:val="48"/>
+          <w:szCs w:val="48"/>
+        </w:rPr>
+        <w:t>O</w:t>
+      </w:r>
+      <w:r>
+        <w:rPr>
           <w:rFonts w:ascii="Times New Roman" w:eastAsia="標楷體-繁" w:hAnsi="Times New Roman" w:cs="Times New Roman" w:hint="eastAsia"/>
           <w:sz w:val="48"/>
           <w:szCs w:val="48"/>
         </w:rPr>
-        <w:t>學</w:t>
-      </w:r>
-      <w:r>
-        <w:rPr>
-          <w:rFonts w:ascii="Times New Roman" w:eastAsia="標楷體-繁" w:hAnsi="Times New Roman" w:cs="Times New Roman" w:hint="eastAsia"/>
-          <w:sz w:val="48"/>
-          <w:szCs w:val="48"/>
-        </w:rPr>
         <w:t xml:space="preserve"> </w:t>
       </w:r>
       <w:r>
         <w:rPr>
-          <w:rFonts w:ascii="Times New Roman" w:eastAsia="標楷體-繁" w:hAnsi="Times New Roman" w:cs="Times New Roman" w:hint="eastAsia"/>
-          <w:sz w:val="48"/>
-          <w:szCs w:val="48"/>
-        </w:rPr>
-        <w:t>位</w:t>
-      </w:r>
-      <w:r>
-        <w:rPr>
-          <w:rFonts w:ascii="Times New Roman" w:eastAsia="標楷體-繁" w:hAnsi="Times New Roman" w:cs="Times New Roman" w:hint="eastAsia"/>
-          <w:sz w:val="48"/>
-          <w:szCs w:val="48"/>
-        </w:rPr>
-        <w:t xml:space="preserve"> </w:t>
-      </w:r>
-      <w:r>
-        <w:rPr>
-          <w:rFonts w:ascii="Times New Roman" w:eastAsia="標楷體-繁" w:hAnsi="Times New Roman" w:cs="Times New Roman"/>
-          <w:sz w:val="48"/>
-          <w:szCs w:val="48"/>
-        </w:rPr>
-        <w:t>論</w:t>
-      </w:r>
-      <w:r>
-        <w:rPr>
-          <w:rFonts w:ascii="Times New Roman" w:eastAsia="標楷體-繁" w:hAnsi="Times New Roman" w:cs="Times New Roman" w:hint="eastAsia"/>
-          <w:sz w:val="48"/>
-          <w:szCs w:val="48"/>
-        </w:rPr>
-        <w:t xml:space="preserve"> </w:t>
-      </w:r>
-      <w:r>
-        <w:rPr>
-          <w:rFonts w:ascii="Times New Roman" w:eastAsia="標楷體-繁" w:hAnsi="Times New Roman" w:cs="Times New Roman"/>
-          <w:sz w:val="48"/>
-          <w:szCs w:val="48"/>
-        </w:rPr>
-        <w:t>文</w:t>
+          <w:rFonts w:ascii="Times New Roman" w:eastAsia="標楷體-繁" w:hAnsi="Times New Roman" w:cs="Times New Roman"/>
+          <w:sz w:val="48"/>
+          <w:szCs w:val="48"/>
+        </w:rPr>
+        <w:t>O</w:t>
       </w:r>
     </w:p>
     <w:p>
@@ -842,7 +970,7 @@
         <w:spacing w:line="440" w:lineRule="exact"/>
         <w:jc w:val="center"/>
         <w:rPr>
-          <w:rFonts w:ascii="Times New Roman" w:eastAsia="標楷體-繁" w:hAnsi="Times New Roman" w:cs="Times New Roman" w:hint="eastAsia"/>
+          <w:rFonts w:ascii="Times New Roman" w:eastAsia="標楷體-繁" w:hAnsi="Times New Roman" w:cs="Times New Roman"/>
           <w:sz w:val="40"/>
           <w:szCs w:val="40"/>
         </w:rPr>
@@ -974,7 +1102,15 @@
           <w:sz w:val="40"/>
           <w:szCs w:val="40"/>
         </w:rPr>
-        <w:t>授：廖裕評</w:t>
+        <w:t>授：</w:t>
+      </w:r>
+      <w:r>
+        <w:rPr>
+          <w:rFonts w:ascii="Times New Roman" w:eastAsia="標楷體-繁" w:hAnsi="Times New Roman" w:cs="Times New Roman"/>
+          <w:sz w:val="40"/>
+          <w:szCs w:val="40"/>
+        </w:rPr>
+        <w:t>OOO</w:t>
       </w:r>
     </w:p>
     <w:p>
@@ -1041,11 +1177,11 @@
       </w:r>
       <w:r>
         <w:rPr>
-          <w:rFonts w:ascii="Times New Roman" w:eastAsia="標楷體-繁" w:hAnsi="Times New Roman" w:cs="Times New Roman" w:hint="eastAsia"/>
+          <w:rFonts w:ascii="Times New Roman" w:eastAsia="標楷體-繁" w:hAnsi="Times New Roman" w:cs="Times New Roman"/>
           <w:sz w:val="40"/>
           <w:szCs w:val="40"/>
         </w:rPr>
-        <w:t>陳大荃</w:t>
+        <w:t>OOO</w:t>
       </w:r>
     </w:p>
     <w:p>
@@ -1089,9 +1225,22 @@
     </w:p>
     <w:p>
       <w:pPr>
+        <w:tabs>
+          <w:tab w:val="left" w:pos="1020"/>
+        </w:tabs>
         <w:jc w:val="center"/>
         <w:rPr>
           <w:rFonts w:ascii="Times New Roman" w:eastAsia="標楷體-繁" w:hAnsi="Times New Roman" w:cs="Times New Roman"/>
+          <w:sz w:val="32"/>
+          <w:szCs w:val="32"/>
+        </w:rPr>
+      </w:pPr>
+    </w:p>
+    <w:p>
+      <w:pPr>
+        <w:jc w:val="center"/>
+        <w:rPr>
+          <w:rFonts w:ascii="Times New Roman" w:eastAsia="標楷體-繁" w:hAnsi="Times New Roman" w:cs="Times New Roman"/>
           <w:sz w:val="48"/>
           <w:szCs w:val="48"/>
           <w:lang w:eastAsia="zh-HK"/>
@@ -1122,7 +1271,7 @@
           <w:sz w:val="48"/>
           <w:szCs w:val="48"/>
         </w:rPr>
-        <w:t>113</w:t>
+        <w:t>OOO</w:t>
       </w:r>
       <w:r>
         <w:rPr>
@@ -1144,12 +1293,12 @@
       </w:r>
       <w:r>
         <w:rPr>
-          <w:rFonts w:ascii="Times New Roman" w:eastAsia="標楷體-繁" w:hAnsi="Times New Roman" w:cs="Times New Roman" w:hint="eastAsia"/>
+          <w:rFonts w:ascii="Times New Roman" w:eastAsia="標楷體-繁" w:hAnsi="Times New Roman" w:cs="Times New Roman"/>
           <w:spacing w:val="-20"/>
           <w:sz w:val="48"/>
           <w:szCs w:val="48"/>
         </w:rPr>
-        <w:t>7</w:t>
+        <w:t>O</w:t>
       </w:r>
       <w:r>
         <w:rPr>

</xml_diff>